<commit_message>
listas 9 a 11
</commit_message>
<xml_diff>
--- a/docs/antigas/Lista10.docx
+++ b/docs/antigas/Lista10.docx
@@ -2,8 +2,6 @@
 <file path=word/document.xml><?xml version="1.0" encoding="utf-8"?>
 <w:document xmlns:wpc="http://schemas.microsoft.com/office/word/2010/wordprocessingCanvas" xmlns:mc="http://schemas.openxmlformats.org/markup-compatibility/2006" xmlns:o="urn:schemas-microsoft-com:office:office" xmlns:r="http://schemas.openxmlformats.org/officeDocument/2006/relationships" xmlns:m="http://schemas.openxmlformats.org/officeDocument/2006/math" xmlns:v="urn:schemas-microsoft-com:vml" xmlns:wp14="http://schemas.microsoft.com/office/word/2010/wordprocessingDrawing" xmlns:wp="http://schemas.openxmlformats.org/drawingml/2006/wordprocessingDrawing" xmlns:w10="urn:schemas-microsoft-com:office:word" xmlns:w="http://schemas.openxmlformats.org/wordprocessingml/2006/main" xmlns:w14="http://schemas.microsoft.com/office/word/2010/wordml" xmlns:w15="http://schemas.microsoft.com/office/word/2012/wordml" xmlns:wpg="http://schemas.microsoft.com/office/word/2010/wordprocessingGroup" xmlns:wpi="http://schemas.microsoft.com/office/word/2010/wordprocessingInk" xmlns:wne="http://schemas.microsoft.com/office/word/2006/wordml" xmlns:wps="http://schemas.microsoft.com/office/word/2010/wordprocessingShape" mc:Ignorable="w14 w15 wp14">
   <w:body>
-    <w:bookmarkStart w:id="0" w:name="_GoBack"/>
-    <w:bookmarkEnd w:id="0"/>
     <w:p>
       <w:pPr>
         <w:rPr>
@@ -114,23 +112,13 @@
                                 <w:szCs w:val="16"/>
                               </w:rPr>
                             </w:pPr>
-                            <w:proofErr w:type="spellStart"/>
                             <w:r>
                               <w:rPr>
                                 <w:rFonts w:ascii="Arial" w:hAnsi="Arial" w:cs="Arial"/>
                                 <w:sz w:val="16"/>
                                 <w:szCs w:val="16"/>
                               </w:rPr>
-                              <w:t>Câmpus</w:t>
-                            </w:r>
-                            <w:proofErr w:type="spellEnd"/>
-                            <w:r>
-                              <w:rPr>
-                                <w:rFonts w:ascii="Arial" w:hAnsi="Arial" w:cs="Arial"/>
-                                <w:sz w:val="16"/>
-                                <w:szCs w:val="16"/>
-                              </w:rPr>
-                              <w:t xml:space="preserve"> de </w:t>
+                              <w:t xml:space="preserve">Câmpus de </w:t>
                             </w:r>
                             <w:r>
                               <w:rPr>
@@ -822,7 +810,6 @@
                                 <w:sz w:val="44"/>
                               </w:rPr>
                             </w:pPr>
-                            <w:proofErr w:type="spellStart"/>
                             <w:proofErr w:type="gramStart"/>
                             <w:r>
                               <w:rPr>
@@ -832,7 +819,6 @@
                               </w:rPr>
                               <w:t>unesp</w:t>
                             </w:r>
-                            <w:proofErr w:type="spellEnd"/>
                             <w:proofErr w:type="gramEnd"/>
                           </w:p>
                         </w:txbxContent>
@@ -887,8 +873,10 @@
           <w:rFonts w:ascii="Book Antiqua" w:hAnsi="Book Antiqua"/>
           <w:b/>
         </w:rPr>
-        <w:t>9</w:t>
-      </w:r>
+        <w:t>10</w:t>
+      </w:r>
+      <w:bookmarkStart w:id="0" w:name="_GoBack"/>
+      <w:bookmarkEnd w:id="0"/>
       <w:r>
         <w:rPr>
           <w:rFonts w:ascii="Book Antiqua" w:hAnsi="Book Antiqua"/>
@@ -1227,10 +1215,10 @@
             <v:path o:extrusionok="f" gradientshapeok="t" o:connecttype="rect"/>
             <o:lock v:ext="edit" aspectratio="t"/>
           </v:shapetype>
-          <v:shape id="_x0000_i1025" type="#_x0000_t75" style="width:9.8pt;height:17.3pt" o:ole="">
+          <v:shape id="_x0000_i1025" type="#_x0000_t75" style="width:10pt;height:17.5pt" o:ole="">
             <v:imagedata r:id="rId5" o:title=""/>
           </v:shape>
-          <o:OLEObject Type="Embed" ProgID="Equation.3" ShapeID="_x0000_i1025" DrawAspect="Content" ObjectID="_1719230856" r:id="rId6"/>
+          <o:OLEObject Type="Embed" ProgID="Equation.3" ShapeID="_x0000_i1025" DrawAspect="Content" ObjectID="_1747045890" r:id="rId6"/>
         </w:object>
       </w:r>
       <w:r>
@@ -1827,10 +1815,10 @@
           <w:szCs w:val="22"/>
         </w:rPr>
         <w:object w:dxaOrig="220" w:dyaOrig="279">
-          <v:shape id="_x0000_i1026" type="#_x0000_t75" style="width:10.95pt;height:13.8pt" o:ole="" fillcolor="window">
+          <v:shape id="_x0000_i1026" type="#_x0000_t75" style="width:11pt;height:14pt" o:ole="" fillcolor="window">
             <v:imagedata r:id="rId7" o:title=""/>
           </v:shape>
-          <o:OLEObject Type="Embed" ProgID="Equation.3" ShapeID="_x0000_i1026" DrawAspect="Content" ObjectID="_1719230857" r:id="rId8"/>
+          <o:OLEObject Type="Embed" ProgID="Equation.3" ShapeID="_x0000_i1026" DrawAspect="Content" ObjectID="_1747045891" r:id="rId8"/>
         </w:object>
       </w:r>
       <w:r>
@@ -1858,10 +1846,10 @@
           <w:szCs w:val="22"/>
         </w:rPr>
         <w:object w:dxaOrig="220" w:dyaOrig="279">
-          <v:shape id="_x0000_i1027" type="#_x0000_t75" style="width:10.95pt;height:13.8pt" o:ole="" fillcolor="window">
+          <v:shape id="_x0000_i1027" type="#_x0000_t75" style="width:11pt;height:14pt" o:ole="" fillcolor="window">
             <v:imagedata r:id="rId9" o:title=""/>
           </v:shape>
-          <o:OLEObject Type="Embed" ProgID="Equation.3" ShapeID="_x0000_i1027" DrawAspect="Content" ObjectID="_1719230858" r:id="rId10"/>
+          <o:OLEObject Type="Embed" ProgID="Equation.3" ShapeID="_x0000_i1027" DrawAspect="Content" ObjectID="_1747045892" r:id="rId10"/>
         </w:object>
       </w:r>
       <w:r>
@@ -1939,10 +1927,10 @@
           <w:szCs w:val="22"/>
         </w:rPr>
         <w:object w:dxaOrig="220" w:dyaOrig="279">
-          <v:shape id="_x0000_i1028" type="#_x0000_t75" style="width:10.95pt;height:13.8pt" o:ole="" fillcolor="window">
+          <v:shape id="_x0000_i1028" type="#_x0000_t75" style="width:11pt;height:14pt" o:ole="" fillcolor="window">
             <v:imagedata r:id="rId7" o:title=""/>
           </v:shape>
-          <o:OLEObject Type="Embed" ProgID="Equation.3" ShapeID="_x0000_i1028" DrawAspect="Content" ObjectID="_1719230859" r:id="rId11"/>
+          <o:OLEObject Type="Embed" ProgID="Equation.3" ShapeID="_x0000_i1028" DrawAspect="Content" ObjectID="_1747045893" r:id="rId11"/>
         </w:object>
       </w:r>
       <w:r>

</xml_diff>